<commit_message>
Aumentei o texto da descrição do que vai no Projeto (o que já tinha no Pré-projeto).
</commit_message>
<xml_diff>
--- a/_._/Material/BCC_juntar_revisaoPreProjeto.docx
+++ b/_._/Material/BCC_juntar_revisaoPreProjeto.docx
@@ -91,7 +91,33 @@
         <w:t xml:space="preserve">segue </w:t>
       </w:r>
       <w:r>
-        <w:t>abaixo a tabela de cálculo da média das notas obtidas no Pré-Projeto e Projeto, as DUAS revisões do seu projeto contendo a avaliação do professor “avaliador” e professor “TCC1”. Lembro que os ajustes indicados nestas revisões não precisam ser feitos no projeto, mas sim quando levarem o conteúdo do projeto para o artigo (se for o caso). Este material contendo todo o histórico das revisões é encaminhado para o professor de TCC2.</w:t>
+        <w:t>abaixo a tabela de cálculo da média das notas obtidas no Pré-Projeto e Projeto, as DUAS revisões do seu projeto contendo a avaliação do professor “avaliador” e professor “TCC1”.</w:t>
+      </w:r>
+      <w:r>
+        <w:t xml:space="preserve"> </w:t>
+      </w:r>
+      <w:r>
+        <w:t xml:space="preserve">E ainda na sequência </w:t>
+      </w:r>
+      <w:r>
+        <w:t xml:space="preserve">segue </w:t>
+      </w:r>
+      <w:r>
+        <w:t>o Termo</w:t>
+      </w:r>
+      <w:r>
+        <w:t xml:space="preserve"> </w:t>
+      </w:r>
+      <w:r>
+        <w:t>de Compromisso, as DUAS revisões do seu pré-projeto contendo a avaliação do professor “avaliador” e professor “TCC1”, junto com as avaliações da defesa na banca de qualificação.</w:t>
+      </w:r>
+    </w:p>
+    <w:p>
+      <w:pPr>
+        <w:jc w:val="both"/>
+      </w:pPr>
+      <w:r>
+        <w:t>Lembro que os ajustes indicados nestas revisões não precisam ser feitos no projeto, mas sim quando levarem o conteúdo do projeto para o artigo (se for o caso). Este material contendo todo o histórico das revisões é encaminhado para o professor de TCC2.</w:t>
       </w:r>
     </w:p>
     <w:p>

</xml_diff>